<commit_message>
finishing jeff meta paper
</commit_message>
<xml_diff>
--- a/cover letter round 2.docx
+++ b/cover letter round 2.docx
@@ -485,7 +485,18 @@
           <w:sz w:val="24"/>
           <w:szCs w:val="24"/>
         </w:rPr>
-        <w:t xml:space="preserve">whether or not expressive writing impacts posttraumatic stress, posttraumatic growth, and quality of life using random effects models. </w:t>
+        <w:t>if</w:t>
+      </w:r>
+      <w:bookmarkStart w:id="2" w:name="_GoBack"/>
+      <w:bookmarkEnd w:id="2"/>
+      <w:r>
+        <w:rPr>
+          <w:rFonts w:ascii="Times New Roman" w:hAnsi="Times New Roman"/>
+          <w:color w:val="000000"/>
+          <w:sz w:val="24"/>
+          <w:szCs w:val="24"/>
+        </w:rPr>
+        <w:t xml:space="preserve"> expressive writing impacts posttraumatic stress, posttraumatic growth, and quality of life using random effects models. </w:t>
       </w:r>
       <w:r>
         <w:rPr>
@@ -503,27 +514,7 @@
           <w:sz w:val="24"/>
           <w:szCs w:val="24"/>
         </w:rPr>
-        <w:t xml:space="preserve"> a small effect size for posttraumatic stress and a negligible effect size for both </w:t>
-      </w:r>
-      <w:proofErr w:type="gramStart"/>
-      <w:r>
-        <w:rPr>
-          <w:rFonts w:ascii="Times New Roman" w:hAnsi="Times New Roman"/>
-          <w:color w:val="000000"/>
-          <w:sz w:val="24"/>
-          <w:szCs w:val="24"/>
-        </w:rPr>
-        <w:t>quality</w:t>
-      </w:r>
-      <w:proofErr w:type="gramEnd"/>
-      <w:r>
-        <w:rPr>
-          <w:rFonts w:ascii="Times New Roman" w:hAnsi="Times New Roman"/>
-          <w:color w:val="000000"/>
-          <w:sz w:val="24"/>
-          <w:szCs w:val="24"/>
-        </w:rPr>
-        <w:t xml:space="preserve"> of life and posttraumatic growth. Given the current interest in replication and reproducibility issues, we believe your journal is a good fit for the article. While our meta focuses on effect sizes of our outcome variables primarily, we also </w:t>
+        <w:t xml:space="preserve"> a small effect size for posttraumatic stress and a negligible effect size for both quality of life and posttraumatic growth. Given the current interest in replication and reproducibility issues, we believe your journal is a good fit for the article. While our meta focuses on effect sizes of our outcome variables primarily, we also </w:t>
       </w:r>
       <w:r>
         <w:rPr>
@@ -668,8 +659,6 @@
         </w:rPr>
         <w:t>jpavlacic@go.olemiss.edu</w:t>
       </w:r>
-      <w:bookmarkStart w:id="2" w:name="_GoBack"/>
-      <w:bookmarkEnd w:id="2"/>
     </w:p>
     <w:sectPr>
       <w:pgSz w:w="12240" w:h="15840"/>
@@ -754,7 +743,7 @@
     </w:rPrDefault>
     <w:pPrDefault/>
   </w:docDefaults>
-  <w:latentStyles w:defLockedState="0" w:defUIPriority="99" w:defSemiHidden="0" w:defUnhideWhenUsed="0" w:defQFormat="0" w:count="381">
+  <w:latentStyles w:defLockedState="0" w:defUIPriority="99" w:defSemiHidden="0" w:defUnhideWhenUsed="0" w:defQFormat="0" w:count="382">
     <w:lsdException w:name="Normal" w:uiPriority="0" w:qFormat="1"/>
     <w:lsdException w:name="heading 1" w:uiPriority="9" w:qFormat="1"/>
     <w:lsdException w:name="heading 2" w:semiHidden="1" w:uiPriority="9" w:unhideWhenUsed="1" w:qFormat="1"/>
@@ -860,7 +849,6 @@
     <w:lsdException w:name="HTML Sample" w:semiHidden="1" w:unhideWhenUsed="1"/>
     <w:lsdException w:name="HTML Typewriter" w:semiHidden="1" w:unhideWhenUsed="1"/>
     <w:lsdException w:name="HTML Variable" w:semiHidden="1" w:unhideWhenUsed="1"/>
-    <w:lsdException w:name="Normal Table" w:semiHidden="1" w:unhideWhenUsed="1"/>
     <w:lsdException w:name="annotation subject" w:semiHidden="1" w:unhideWhenUsed="1"/>
     <w:lsdException w:name="No List" w:semiHidden="1" w:unhideWhenUsed="1"/>
     <w:lsdException w:name="Outline List 1" w:semiHidden="1" w:unhideWhenUsed="1"/>
@@ -907,10 +895,8 @@
     <w:lsdException w:name="Table Subtle 2" w:semiHidden="1" w:unhideWhenUsed="1"/>
     <w:lsdException w:name="Table Web 1" w:semiHidden="1" w:unhideWhenUsed="1"/>
     <w:lsdException w:name="Table Web 2" w:semiHidden="1" w:unhideWhenUsed="1"/>
-    <w:lsdException w:name="Table Web 3" w:semiHidden="1" w:unhideWhenUsed="1"/>
     <w:lsdException w:name="Balloon Text" w:semiHidden="1" w:unhideWhenUsed="1"/>
     <w:lsdException w:name="Table Grid" w:uiPriority="39"/>
-    <w:lsdException w:name="Table Theme" w:semiHidden="1" w:unhideWhenUsed="1"/>
     <w:lsdException w:name="Note Level 1" w:semiHidden="1" w:unhideWhenUsed="1"/>
     <w:lsdException w:name="Note Level 2" w:semiHidden="1" w:unhideWhenUsed="1"/>
     <w:lsdException w:name="Note Level 3" w:semiHidden="1" w:unhideWhenUsed="1"/>
@@ -1136,6 +1122,7 @@
     <w:lsdException w:name="List Table 6 Colorful Accent 6" w:uiPriority="51"/>
     <w:lsdException w:name="List Table 7 Colorful Accent 6" w:uiPriority="52"/>
     <w:lsdException w:name="Mention" w:semiHidden="1" w:unhideWhenUsed="1"/>
+    <w:lsdException w:name="Smart Hyperlink" w:semiHidden="1" w:unhideWhenUsed="1"/>
   </w:latentStyles>
   <w:style w:type="paragraph" w:default="1" w:styleId="Normal">
     <w:name w:val="Normal"/>

</xml_diff>